<commit_message>
Añade sección sobre la redacción de resultados detallados en el README.md para guiar a los usuarios en la presentación clara y coherente de sus hallazgos.
</commit_message>
<xml_diff>
--- a/Curso/11_Modulo 3_results_introduction.docx
+++ b/Curso/11_Modulo 3_results_introduction.docx
@@ -1,6 +1,6 @@
 
 <file path=word/document.xml><?xml version="1.0" encoding="utf-8"?>
-<w:document xmlns:wpc="http://schemas.microsoft.com/office/word/2010/wordprocessingCanvas" xmlns:cx="http://schemas.microsoft.com/office/drawing/2014/chartex" xmlns:cx1="http://schemas.microsoft.com/office/drawing/2015/9/8/chartex" xmlns:cx2="http://schemas.microsoft.com/office/drawing/2015/10/21/chartex" xmlns:cx3="http://schemas.microsoft.com/office/drawing/2016/5/9/chartex" xmlns:cx4="http://schemas.microsoft.com/office/drawing/2016/5/10/chartex" xmlns:cx5="http://schemas.microsoft.com/office/drawing/2016/5/11/chartex" xmlns:cx6="http://schemas.microsoft.com/office/drawing/2016/5/12/chartex" xmlns:cx7="http://schemas.microsoft.com/office/drawing/2016/5/13/chartex" xmlns:cx8="http://schemas.microsoft.com/office/drawing/2016/5/14/chartex" xmlns:mc="http://schemas.openxmlformats.org/markup-compatibility/2006" xmlns:aink="http://schemas.microsoft.com/office/drawing/2016/ink" xmlns:am3d="http://schemas.microsoft.com/office/drawing/2017/model3d" xmlns:o="urn:schemas-microsoft-com:office:office" xmlns:oel="http://schemas.microsoft.com/office/2019/extlst" xmlns:r="http://schemas.openxmlformats.org/officeDocument/2006/relationships" xmlns:m="http://schemas.openxmlformats.org/officeDocument/2006/math" xmlns:v="urn:schemas-microsoft-com:vml" xmlns:wp14="http://schemas.microsoft.com/office/word/2010/wordprocessingDrawing" xmlns:wp="http://schemas.openxmlformats.org/drawingml/2006/wordprocessingDrawing" xmlns:w10="urn:schemas-microsoft-com:office:word" xmlns:w="http://schemas.openxmlformats.org/wordprocessingml/2006/main" xmlns:w14="http://schemas.microsoft.com/office/word/2010/wordml" xmlns:w15="http://schemas.microsoft.com/office/word/2012/wordml" xmlns:w16cex="http://schemas.microsoft.com/office/word/2018/wordml/cex" xmlns:w16cid="http://schemas.microsoft.com/office/word/2016/wordml/cid" xmlns:w16="http://schemas.microsoft.com/office/word/2018/wordml" xmlns:w16du="http://schemas.microsoft.com/office/word/2023/wordml/word16du" xmlns:w16sdtdh="http://schemas.microsoft.com/office/word/2020/wordml/sdtdatahash" xmlns:w16se="http://schemas.microsoft.com/office/word/2015/wordml/symex" xmlns:wpg="http://schemas.microsoft.com/office/word/2010/wordprocessingGroup" xmlns:wpi="http://schemas.microsoft.com/office/word/2010/wordprocessingInk" xmlns:wne="http://schemas.microsoft.com/office/word/2006/wordml" xmlns:wps="http://schemas.microsoft.com/office/word/2010/wordprocessingShape" mc:Ignorable="w14 w15 w16se w16cid w16 w16cex w16sdtdh w16du wp14">
+<w:document xmlns:wpc="http://schemas.microsoft.com/office/word/2010/wordprocessingCanvas" xmlns:cx="http://schemas.microsoft.com/office/drawing/2014/chartex" xmlns:cx1="http://schemas.microsoft.com/office/drawing/2015/9/8/chartex" xmlns:cx2="http://schemas.microsoft.com/office/drawing/2015/10/21/chartex" xmlns:cx3="http://schemas.microsoft.com/office/drawing/2016/5/9/chartex" xmlns:cx4="http://schemas.microsoft.com/office/drawing/2016/5/10/chartex" xmlns:cx5="http://schemas.microsoft.com/office/drawing/2016/5/11/chartex" xmlns:cx6="http://schemas.microsoft.com/office/drawing/2016/5/12/chartex" xmlns:cx7="http://schemas.microsoft.com/office/drawing/2016/5/13/chartex" xmlns:cx8="http://schemas.microsoft.com/office/drawing/2016/5/14/chartex" xmlns:mc="http://schemas.openxmlformats.org/markup-compatibility/2006" xmlns:aink="http://schemas.microsoft.com/office/drawing/2016/ink" xmlns:am3d="http://schemas.microsoft.com/office/drawing/2017/model3d" xmlns:o="urn:schemas-microsoft-com:office:office" xmlns:oel="http://schemas.microsoft.com/office/2019/extlst" xmlns:r="http://schemas.openxmlformats.org/officeDocument/2006/relationships" xmlns:m="http://schemas.openxmlformats.org/officeDocument/2006/math" xmlns:v="urn:schemas-microsoft-com:vml" xmlns:wp14="http://schemas.microsoft.com/office/word/2010/wordprocessingDrawing" xmlns:wp="http://schemas.openxmlformats.org/drawingml/2006/wordprocessingDrawing" xmlns:w10="urn:schemas-microsoft-com:office:word" xmlns:w="http://schemas.openxmlformats.org/wordprocessingml/2006/main" xmlns:w14="http://schemas.microsoft.com/office/word/2010/wordml" xmlns:w15="http://schemas.microsoft.com/office/word/2012/wordml" xmlns:w16cex="http://schemas.microsoft.com/office/word/2018/wordml/cex" xmlns:w16cid="http://schemas.microsoft.com/office/word/2016/wordml/cid" xmlns:w16="http://schemas.microsoft.com/office/word/2018/wordml" xmlns:w16du="http://schemas.microsoft.com/office/word/2023/wordml/word16du" xmlns:w16sdtdh="http://schemas.microsoft.com/office/word/2020/wordml/sdtdatahash" xmlns:w16sdtfl="http://schemas.microsoft.com/office/word/2024/wordml/sdtformatlock" xmlns:w16se="http://schemas.microsoft.com/office/word/2015/wordml/symex" xmlns:wpg="http://schemas.microsoft.com/office/word/2010/wordprocessingGroup" xmlns:wpi="http://schemas.microsoft.com/office/word/2010/wordprocessingInk" xmlns:wne="http://schemas.microsoft.com/office/word/2006/wordml" xmlns:wps="http://schemas.microsoft.com/office/word/2010/wordprocessingShape" mc:Ignorable="w14 w15 w16se w16cid w16 w16cex w16sdtdh w16sdtfl w16du wp14">
   <w:body>
     <w:p>
       <w:pPr>
@@ -9,14 +9,12 @@
           <w:lang w:val="es-MX"/>
         </w:rPr>
       </w:pPr>
-      <w:proofErr w:type="spellStart"/>
       <w:r>
         <w:rPr>
           <w:lang w:val="es-MX"/>
         </w:rPr>
         <w:t>Results</w:t>
       </w:r>
-      <w:proofErr w:type="spellEnd"/>
     </w:p>
     <w:p>
       <w:pPr>
@@ -73,56 +71,36 @@
         </w:rPr>
         <w:t>Ten siempre en cuenta tu “</w:t>
       </w:r>
-      <w:proofErr w:type="spellStart"/>
       <w:r>
         <w:rPr>
           <w:sz w:val="32"/>
           <w:szCs w:val="32"/>
           <w:lang w:val="es-MX"/>
         </w:rPr>
-        <w:t>Research</w:t>
-      </w:r>
-      <w:proofErr w:type="spellEnd"/>
+        <w:t>Research Question</w:t>
+      </w:r>
       <w:r>
         <w:rPr>
           <w:sz w:val="32"/>
           <w:szCs w:val="32"/>
           <w:lang w:val="es-MX"/>
         </w:rPr>
-        <w:t xml:space="preserve"> </w:t>
-      </w:r>
-      <w:proofErr w:type="spellStart"/>
+        <w:t xml:space="preserve">” </w:t>
+      </w:r>
       <w:r>
         <w:rPr>
           <w:sz w:val="32"/>
           <w:szCs w:val="32"/>
           <w:lang w:val="es-MX"/>
         </w:rPr>
-        <w:t>Question</w:t>
-      </w:r>
-      <w:proofErr w:type="spellEnd"/>
+        <w:t xml:space="preserve">¿Están contestando tus resultados </w:t>
+      </w:r>
       <w:r>
         <w:rPr>
           <w:sz w:val="32"/>
           <w:szCs w:val="32"/>
           <w:lang w:val="es-MX"/>
         </w:rPr>
-        <w:t xml:space="preserve">” </w:t>
-      </w:r>
-      <w:r>
-        <w:rPr>
-          <w:sz w:val="32"/>
-          <w:szCs w:val="32"/>
-          <w:lang w:val="es-MX"/>
-        </w:rPr>
-        <w:t xml:space="preserve">¿Están contestando tus resultados </w:t>
-      </w:r>
-      <w:r>
-        <w:rPr>
-          <w:sz w:val="32"/>
-          <w:szCs w:val="32"/>
-          <w:lang w:val="es-MX"/>
-        </w:rPr>
         <w:t>la pregunta presentada en la introducción?</w:t>
       </w:r>
     </w:p>
@@ -140,19 +118,11 @@
           <w:lang w:val="es-MX"/>
         </w:rPr>
       </w:pPr>
-      <w:proofErr w:type="spellStart"/>
-      <w:r>
-        <w:rPr>
-          <w:lang w:val="es-MX"/>
-        </w:rPr>
-        <w:t>Tips</w:t>
-      </w:r>
-      <w:proofErr w:type="spellEnd"/>
-      <w:r>
-        <w:rPr>
-          <w:lang w:val="es-MX"/>
-        </w:rPr>
-        <w:t xml:space="preserve">: </w:t>
+      <w:r>
+        <w:rPr>
+          <w:lang w:val="es-MX"/>
+        </w:rPr>
+        <w:t xml:space="preserve">Tips: </w:t>
       </w:r>
     </w:p>
     <w:p>
@@ -241,25 +211,37 @@
         <w:rPr>
           <w:lang w:val="es-MX"/>
         </w:rPr>
-        <w:t>Puedes hacer “mini</w:t>
-      </w:r>
-      <w:r>
-        <w:rPr>
-          <w:lang w:val="es-MX"/>
-        </w:rPr>
-        <w:t xml:space="preserve"> </w:t>
-      </w:r>
-      <w:r>
-        <w:rPr>
-          <w:lang w:val="es-MX"/>
-        </w:rPr>
-        <w:t xml:space="preserve">discusiones” </w:t>
-      </w:r>
-      <w:r>
-        <w:rPr>
-          <w:lang w:val="es-MX"/>
-        </w:rPr>
-        <w:t xml:space="preserve">en los resultados. Sobre todos en con los resultados negativos. </w:t>
+        <w:t xml:space="preserve">También </w:t>
+      </w:r>
+      <w:r>
+        <w:rPr>
+          <w:lang w:val="es-MX"/>
+        </w:rPr>
+        <w:t>poner los</w:t>
+      </w:r>
+      <w:r>
+        <w:rPr>
+          <w:lang w:val="es-MX"/>
+        </w:rPr>
+        <w:t xml:space="preserve"> resultados en la metodología. </w:t>
+      </w:r>
+      <w:r>
+        <w:rPr>
+          <w:lang w:val="es-MX"/>
+        </w:rPr>
+        <w:t xml:space="preserve">Para explicar al lector por </w:t>
+      </w:r>
+      <w:r>
+        <w:rPr>
+          <w:lang w:val="es-MX"/>
+        </w:rPr>
+        <w:t>qué</w:t>
+      </w:r>
+      <w:r>
+        <w:rPr>
+          <w:lang w:val="es-MX"/>
+        </w:rPr>
+        <w:t xml:space="preserve"> tomaste tus decisiones. </w:t>
       </w:r>
     </w:p>
     <w:p>
@@ -285,13 +267,7 @@
         <w:rPr>
           <w:lang w:val="es-MX"/>
         </w:rPr>
-        <w:t xml:space="preserve">También puedes hacer los resultados en la metodología. </w:t>
-      </w:r>
-      <w:r>
-        <w:rPr>
-          <w:lang w:val="es-MX"/>
-        </w:rPr>
-        <w:t xml:space="preserve">Para explicar al lector por que tomaste tus decisiones. </w:t>
+        <w:t>La estructura es flexible en fusión de mejora la historia del texto.</w:t>
       </w:r>
     </w:p>
     <w:p>
@@ -310,14 +286,44 @@
           <w:numId w:val="5"/>
         </w:numPr>
         <w:rPr>
-          <w:lang w:val="es-MX"/>
-        </w:rPr>
-      </w:pPr>
-      <w:r>
-        <w:rPr>
-          <w:lang w:val="es-MX"/>
-        </w:rPr>
-        <w:t xml:space="preserve">La estructura es flexible en fusión de mejora la historia del texto. </w:t>
+          <w:highlight w:val="yellow"/>
+          <w:lang w:val="es-MX"/>
+        </w:rPr>
+      </w:pPr>
+      <w:r>
+        <w:rPr>
+          <w:highlight w:val="yellow"/>
+          <w:lang w:val="es-MX"/>
+        </w:rPr>
+        <w:t xml:space="preserve">Puedes hacer “mini discusiones” en los resultados. Sobre </w:t>
+      </w:r>
+      <w:r>
+        <w:rPr>
+          <w:highlight w:val="yellow"/>
+          <w:lang w:val="es-MX"/>
+        </w:rPr>
+        <w:t>todo en</w:t>
+      </w:r>
+      <w:r>
+        <w:rPr>
+          <w:highlight w:val="yellow"/>
+          <w:lang w:val="es-MX"/>
+        </w:rPr>
+        <w:t xml:space="preserve"> los resultados negativos. </w:t>
+      </w:r>
+    </w:p>
+    <w:p>
+      <w:pPr>
+        <w:pStyle w:val="Prrafodelista"/>
+        <w:rPr>
+          <w:lang w:val="es-MX"/>
+        </w:rPr>
+      </w:pPr>
+      <w:r>
+        <w:rPr>
+          <w:lang w:val="es-MX"/>
+        </w:rPr>
+        <w:t xml:space="preserve"> </w:t>
       </w:r>
     </w:p>
     <w:p>
@@ -458,21 +464,7 @@
         <w:rPr>
           <w:lang w:val="es-MX"/>
         </w:rPr>
-        <w:t>Presentación de los datos: Organiza los resultados en subsecciones temáticas o cronológicas (</w:t>
-      </w:r>
-      <w:proofErr w:type="spellStart"/>
-      <w:r>
-        <w:rPr>
-          <w:lang w:val="es-MX"/>
-        </w:rPr>
-        <w:t>e.g</w:t>
-      </w:r>
-      <w:proofErr w:type="spellEnd"/>
-      <w:r>
-        <w:rPr>
-          <w:lang w:val="es-MX"/>
-        </w:rPr>
-        <w:t>., TA, DIC, pCO2, pH) y describe los hallazgos de forma clara.</w:t>
+        <w:t>Presentación de los datos: Organiza los resultados en subsecciones temáticas o cronológicas (e.g., TA, DIC, pCO2, pH) y describe los hallazgos de forma clara.</w:t>
       </w:r>
     </w:p>
     <w:p>
@@ -522,21 +514,7 @@
         <w:rPr>
           <w:lang w:val="es-MX"/>
         </w:rPr>
-        <w:t>Comparación de resultados: Resalta las diferencias significativas (</w:t>
-      </w:r>
-      <w:proofErr w:type="spellStart"/>
-      <w:r>
-        <w:rPr>
-          <w:lang w:val="es-MX"/>
-        </w:rPr>
-        <w:t>e.g</w:t>
-      </w:r>
-      <w:proofErr w:type="spellEnd"/>
-      <w:r>
-        <w:rPr>
-          <w:lang w:val="es-MX"/>
-        </w:rPr>
-        <w:t>., variaciones estacionales) sin interpretarlas en esta sección.</w:t>
+        <w:t>Comparación de resultados: Resalta las diferencias significativas (e.g., variaciones estacionales) sin interpretarlas en esta sección.</w:t>
       </w:r>
     </w:p>
     <w:p>
@@ -625,7 +603,7 @@
 </file>
 
 <file path=word/numbering.xml><?xml version="1.0" encoding="utf-8"?>
-<w:numbering xmlns:wpc="http://schemas.microsoft.com/office/word/2010/wordprocessingCanvas" xmlns:cx="http://schemas.microsoft.com/office/drawing/2014/chartex" xmlns:cx1="http://schemas.microsoft.com/office/drawing/2015/9/8/chartex" xmlns:cx2="http://schemas.microsoft.com/office/drawing/2015/10/21/chartex" xmlns:cx3="http://schemas.microsoft.com/office/drawing/2016/5/9/chartex" xmlns:cx4="http://schemas.microsoft.com/office/drawing/2016/5/10/chartex" xmlns:cx5="http://schemas.microsoft.com/office/drawing/2016/5/11/chartex" xmlns:cx6="http://schemas.microsoft.com/office/drawing/2016/5/12/chartex" xmlns:cx7="http://schemas.microsoft.com/office/drawing/2016/5/13/chartex" xmlns:cx8="http://schemas.microsoft.com/office/drawing/2016/5/14/chartex" xmlns:mc="http://schemas.openxmlformats.org/markup-compatibility/2006" xmlns:aink="http://schemas.microsoft.com/office/drawing/2016/ink" xmlns:am3d="http://schemas.microsoft.com/office/drawing/2017/model3d" xmlns:o="urn:schemas-microsoft-com:office:office" xmlns:oel="http://schemas.microsoft.com/office/2019/extlst" xmlns:r="http://schemas.openxmlformats.org/officeDocument/2006/relationships" xmlns:m="http://schemas.openxmlformats.org/officeDocument/2006/math" xmlns:v="urn:schemas-microsoft-com:vml" xmlns:wp14="http://schemas.microsoft.com/office/word/2010/wordprocessingDrawing" xmlns:wp="http://schemas.openxmlformats.org/drawingml/2006/wordprocessingDrawing" xmlns:w10="urn:schemas-microsoft-com:office:word" xmlns:w="http://schemas.openxmlformats.org/wordprocessingml/2006/main" xmlns:w14="http://schemas.microsoft.com/office/word/2010/wordml" xmlns:w15="http://schemas.microsoft.com/office/word/2012/wordml" xmlns:w16cex="http://schemas.microsoft.com/office/word/2018/wordml/cex" xmlns:w16cid="http://schemas.microsoft.com/office/word/2016/wordml/cid" xmlns:w16="http://schemas.microsoft.com/office/word/2018/wordml" xmlns:w16du="http://schemas.microsoft.com/office/word/2023/wordml/word16du" xmlns:w16sdtdh="http://schemas.microsoft.com/office/word/2020/wordml/sdtdatahash" xmlns:w16se="http://schemas.microsoft.com/office/word/2015/wordml/symex" xmlns:wpg="http://schemas.microsoft.com/office/word/2010/wordprocessingGroup" xmlns:wpi="http://schemas.microsoft.com/office/word/2010/wordprocessingInk" xmlns:wne="http://schemas.microsoft.com/office/word/2006/wordml" xmlns:wps="http://schemas.microsoft.com/office/word/2010/wordprocessingShape" mc:Ignorable="w14 w15 w16se w16cid w16 w16cex w16sdtdh w16du wp14">
+<w:numbering xmlns:wpc="http://schemas.microsoft.com/office/word/2010/wordprocessingCanvas" xmlns:cx="http://schemas.microsoft.com/office/drawing/2014/chartex" xmlns:cx1="http://schemas.microsoft.com/office/drawing/2015/9/8/chartex" xmlns:cx2="http://schemas.microsoft.com/office/drawing/2015/10/21/chartex" xmlns:cx3="http://schemas.microsoft.com/office/drawing/2016/5/9/chartex" xmlns:cx4="http://schemas.microsoft.com/office/drawing/2016/5/10/chartex" xmlns:cx5="http://schemas.microsoft.com/office/drawing/2016/5/11/chartex" xmlns:cx6="http://schemas.microsoft.com/office/drawing/2016/5/12/chartex" xmlns:cx7="http://schemas.microsoft.com/office/drawing/2016/5/13/chartex" xmlns:cx8="http://schemas.microsoft.com/office/drawing/2016/5/14/chartex" xmlns:mc="http://schemas.openxmlformats.org/markup-compatibility/2006" xmlns:aink="http://schemas.microsoft.com/office/drawing/2016/ink" xmlns:am3d="http://schemas.microsoft.com/office/drawing/2017/model3d" xmlns:o="urn:schemas-microsoft-com:office:office" xmlns:oel="http://schemas.microsoft.com/office/2019/extlst" xmlns:r="http://schemas.openxmlformats.org/officeDocument/2006/relationships" xmlns:m="http://schemas.openxmlformats.org/officeDocument/2006/math" xmlns:v="urn:schemas-microsoft-com:vml" xmlns:wp14="http://schemas.microsoft.com/office/word/2010/wordprocessingDrawing" xmlns:wp="http://schemas.openxmlformats.org/drawingml/2006/wordprocessingDrawing" xmlns:w10="urn:schemas-microsoft-com:office:word" xmlns:w="http://schemas.openxmlformats.org/wordprocessingml/2006/main" xmlns:w14="http://schemas.microsoft.com/office/word/2010/wordml" xmlns:w15="http://schemas.microsoft.com/office/word/2012/wordml" xmlns:w16cex="http://schemas.microsoft.com/office/word/2018/wordml/cex" xmlns:w16cid="http://schemas.microsoft.com/office/word/2016/wordml/cid" xmlns:w16="http://schemas.microsoft.com/office/word/2018/wordml" xmlns:w16du="http://schemas.microsoft.com/office/word/2023/wordml/word16du" xmlns:w16sdtdh="http://schemas.microsoft.com/office/word/2020/wordml/sdtdatahash" xmlns:w16sdtfl="http://schemas.microsoft.com/office/word/2024/wordml/sdtformatlock" xmlns:w16se="http://schemas.microsoft.com/office/word/2015/wordml/symex" xmlns:wpg="http://schemas.microsoft.com/office/word/2010/wordprocessingGroup" xmlns:wpi="http://schemas.microsoft.com/office/word/2010/wordprocessingInk" xmlns:wne="http://schemas.microsoft.com/office/word/2006/wordml" xmlns:wps="http://schemas.microsoft.com/office/word/2010/wordprocessingShape" mc:Ignorable="w14 w15 w16se w16cid w16 w16cex w16sdtdh w16sdtfl w16du wp14">
   <w:abstractNum w:abstractNumId="0" w15:restartNumberingAfterBreak="0">
     <w:nsid w:val="10456B3F"/>
     <w:multiLevelType w:val="hybridMultilevel"/>
@@ -1326,7 +1304,7 @@
 </file>
 
 <file path=word/styles.xml><?xml version="1.0" encoding="utf-8"?>
-<w:styles xmlns:mc="http://schemas.openxmlformats.org/markup-compatibility/2006" xmlns:r="http://schemas.openxmlformats.org/officeDocument/2006/relationships" xmlns:w="http://schemas.openxmlformats.org/wordprocessingml/2006/main" xmlns:w14="http://schemas.microsoft.com/office/word/2010/wordml" xmlns:w15="http://schemas.microsoft.com/office/word/2012/wordml" xmlns:w16cex="http://schemas.microsoft.com/office/word/2018/wordml/cex" xmlns:w16cid="http://schemas.microsoft.com/office/word/2016/wordml/cid" xmlns:w16="http://schemas.microsoft.com/office/word/2018/wordml" xmlns:w16du="http://schemas.microsoft.com/office/word/2023/wordml/word16du" xmlns:w16sdtdh="http://schemas.microsoft.com/office/word/2020/wordml/sdtdatahash" xmlns:w16se="http://schemas.microsoft.com/office/word/2015/wordml/symex" mc:Ignorable="w14 w15 w16se w16cid w16 w16cex w16sdtdh w16du">
+<w:styles xmlns:mc="http://schemas.openxmlformats.org/markup-compatibility/2006" xmlns:r="http://schemas.openxmlformats.org/officeDocument/2006/relationships" xmlns:w="http://schemas.openxmlformats.org/wordprocessingml/2006/main" xmlns:w14="http://schemas.microsoft.com/office/word/2010/wordml" xmlns:w15="http://schemas.microsoft.com/office/word/2012/wordml" xmlns:w16cex="http://schemas.microsoft.com/office/word/2018/wordml/cex" xmlns:w16cid="http://schemas.microsoft.com/office/word/2016/wordml/cid" xmlns:w16="http://schemas.microsoft.com/office/word/2018/wordml" xmlns:w16du="http://schemas.microsoft.com/office/word/2023/wordml/word16du" xmlns:w16sdtdh="http://schemas.microsoft.com/office/word/2020/wordml/sdtdatahash" xmlns:w16sdtfl="http://schemas.microsoft.com/office/word/2024/wordml/sdtformatlock" xmlns:w16se="http://schemas.microsoft.com/office/word/2015/wordml/symex" mc:Ignorable="w14 w15 w16se w16cid w16 w16cex w16sdtdh w16sdtfl w16du">
   <w:docDefaults>
     <w:rPrDefault>
       <w:rPr>

</xml_diff>